<commit_message>
Alteração da Paginação ECU_015
</commit_message>
<xml_diff>
--- a/Modelo de Caso de Uso (MCU)/Descrição/ECU_015_Realizar_Empréstimo.docx
+++ b/Modelo de Caso de Uso (MCU)/Descrição/ECU_015_Realizar_Empréstimo.docx
@@ -1451,7 +1451,7 @@
                 <w:noProof/>
                 <w:webHidden/>
               </w:rPr>
-              <w:t>4</w:t>
+              <w:t>5</w:t>
             </w:r>
             <w:r>
               <w:rPr>
@@ -1539,7 +1539,7 @@
                 <w:noProof/>
                 <w:webHidden/>
               </w:rPr>
-              <w:t>4</w:t>
+              <w:t>5</w:t>
             </w:r>
             <w:r>
               <w:rPr>
@@ -1627,7 +1627,7 @@
                 <w:noProof/>
                 <w:webHidden/>
               </w:rPr>
-              <w:t>4</w:t>
+              <w:t>5</w:t>
             </w:r>
             <w:r>
               <w:rPr>
@@ -1715,7 +1715,7 @@
                 <w:noProof/>
                 <w:webHidden/>
               </w:rPr>
-              <w:t>4</w:t>
+              <w:t>5</w:t>
             </w:r>
             <w:r>
               <w:rPr>
@@ -1803,7 +1803,7 @@
                 <w:noProof/>
                 <w:webHidden/>
               </w:rPr>
-              <w:t>4</w:t>
+              <w:t>5</w:t>
             </w:r>
             <w:r>
               <w:rPr>
@@ -1892,7 +1892,7 @@
                 <w:noProof/>
                 <w:webHidden/>
               </w:rPr>
-              <w:t>4</w:t>
+              <w:t>6</w:t>
             </w:r>
             <w:r>
               <w:rPr>
@@ -1949,6 +1949,8 @@
           <w:szCs w:val="24"/>
         </w:rPr>
       </w:pPr>
+      <w:bookmarkStart w:id="0" w:name="_GoBack"/>
+      <w:bookmarkEnd w:id="0"/>
     </w:p>
     <w:p>
       <w:pPr>
@@ -2067,11 +2069,11 @@
       <w:pPr>
         <w:pStyle w:val="Ttulo1"/>
       </w:pPr>
-      <w:bookmarkStart w:id="0" w:name="_Toc479060739"/>
+      <w:bookmarkStart w:id="1" w:name="_Toc479060739"/>
       <w:r>
         <w:t>OBJETIVO</w:t>
       </w:r>
-      <w:bookmarkEnd w:id="0"/>
+      <w:bookmarkEnd w:id="1"/>
     </w:p>
     <w:p/>
     <w:p>
@@ -2079,10 +2081,7 @@
         <w:ind w:left="708"/>
       </w:pPr>
       <w:r>
-        <w:t>O objetivo deste caso de uso é descrever as operações disponíveis</w:t>
-      </w:r>
-      <w:r>
-        <w:t xml:space="preserve"> em Realizar empréstimo</w:t>
+        <w:t>O objetivo deste caso de uso é descrever as operações disponíveis em Realizar empréstimo</w:t>
       </w:r>
     </w:p>
     <w:p>
@@ -2094,11 +2093,11 @@
       <w:pPr>
         <w:pStyle w:val="Ttulo1"/>
       </w:pPr>
-      <w:bookmarkStart w:id="1" w:name="_Toc479060740"/>
+      <w:bookmarkStart w:id="2" w:name="_Toc479060740"/>
       <w:r>
         <w:t>ATORES</w:t>
       </w:r>
-      <w:bookmarkEnd w:id="1"/>
+      <w:bookmarkEnd w:id="2"/>
     </w:p>
     <w:p/>
     <w:p>
@@ -2166,11 +2165,11 @@
       <w:pPr>
         <w:pStyle w:val="Ttulo1"/>
       </w:pPr>
-      <w:bookmarkStart w:id="2" w:name="_Toc479060741"/>
+      <w:bookmarkStart w:id="3" w:name="_Toc479060741"/>
       <w:r>
         <w:t>PRÉ-CONDIÇÕES</w:t>
       </w:r>
-      <w:bookmarkEnd w:id="2"/>
+      <w:bookmarkEnd w:id="3"/>
     </w:p>
     <w:p/>
     <w:p>
@@ -2195,11 +2194,11 @@
       <w:pPr>
         <w:pStyle w:val="Ttulo1"/>
       </w:pPr>
-      <w:bookmarkStart w:id="3" w:name="_Toc479060742"/>
+      <w:bookmarkStart w:id="4" w:name="_Toc479060742"/>
       <w:r>
         <w:t>FLUXO DE EVENTOS</w:t>
       </w:r>
-      <w:bookmarkEnd w:id="3"/>
+      <w:bookmarkEnd w:id="4"/>
     </w:p>
     <w:p>
       <w:pPr>
@@ -2219,11 +2218,11 @@
           <w:numId w:val="2"/>
         </w:numPr>
       </w:pPr>
-      <w:bookmarkStart w:id="4" w:name="_Toc479060743"/>
+      <w:bookmarkStart w:id="5" w:name="_Toc479060743"/>
       <w:r>
         <w:t>FLUXO PRINCIPAL</w:t>
       </w:r>
-      <w:bookmarkEnd w:id="4"/>
+      <w:bookmarkEnd w:id="5"/>
       <w:r>
         <w:t xml:space="preserve"> </w:t>
       </w:r>
@@ -2454,10 +2453,7 @@
         <w:t>Esse fluxo é encerrado.</w:t>
       </w:r>
     </w:p>
-    <w:p>
-      <w:bookmarkStart w:id="5" w:name="_GoBack"/>
-      <w:bookmarkEnd w:id="5"/>
-    </w:p>
+    <w:p/>
     <w:p/>
     <w:p>
       <w:pPr>
@@ -2632,23 +2628,7 @@
           <w:sz w:val="24"/>
           <w:szCs w:val="24"/>
         </w:rPr>
-        <w:t>O ator aciona a opção &lt;&lt;</w:t>
-      </w:r>
-      <w:r>
-        <w:rPr>
-          <w:b w:val="0"/>
-          <w:sz w:val="24"/>
-          <w:szCs w:val="24"/>
-        </w:rPr>
-        <w:t>Cancelar Solicitação</w:t>
-      </w:r>
-      <w:r>
-        <w:rPr>
-          <w:b w:val="0"/>
-          <w:sz w:val="24"/>
-          <w:szCs w:val="24"/>
-        </w:rPr>
-        <w:t>&gt;&gt;;</w:t>
+        <w:t>O ator aciona a opção &lt;&lt;Cancelar Solicitação&gt;&gt;;</w:t>
       </w:r>
     </w:p>
     <w:p>
@@ -3125,25 +3105,7 @@
           <w:iCs/>
           <w:color w:val="000000"/>
         </w:rPr>
-        <w:t xml:space="preserve">Documento de Regra de </w:t>
-      </w:r>
-      <w:proofErr w:type="spellStart"/>
-      <w:r>
-        <w:rPr>
-          <w:rFonts w:cs="Arial"/>
-          <w:iCs/>
-          <w:color w:val="000000"/>
-        </w:rPr>
-        <w:t>Negocio</w:t>
-      </w:r>
-      <w:proofErr w:type="spellEnd"/>
-      <w:r>
-        <w:rPr>
-          <w:rFonts w:cs="Arial"/>
-          <w:iCs/>
-          <w:color w:val="000000"/>
-        </w:rPr>
-        <w:t>:</w:t>
+        <w:t>Documento de Regra de Negocio:</w:t>
       </w:r>
     </w:p>
     <w:p>
@@ -6978,7 +6940,7 @@
 </file>
 
 <file path=customXml/itemProps1.xml><?xml version="1.0" encoding="utf-8"?>
-<ds:datastoreItem xmlns:ds="http://schemas.openxmlformats.org/officeDocument/2006/customXml" ds:itemID="{DD5978A3-C130-41A4-A78E-58F3C74E8089}">
+<ds:datastoreItem xmlns:ds="http://schemas.openxmlformats.org/officeDocument/2006/customXml" ds:itemID="{A499930B-EE8D-4976-A9F1-0E298FFBC930}">
   <ds:schemaRefs>
     <ds:schemaRef ds:uri="http://schemas.openxmlformats.org/officeDocument/2006/bibliography"/>
   </ds:schemaRefs>

</xml_diff>